<commit_message>
some refinements in docx writer
</commit_message>
<xml_diff>
--- a/predictions/TennisPredictions.docx
+++ b/predictions/TennisPredictions.docx
@@ -892,7 +892,7 @@
     </w:p>
     <w:p>
       <w:r>
-        <w:t>Bets tendency on winner - Basic M: 217.0</w:t>
+        <w:t>Bets tendency on winner - Basic M: 231.0</w:t>
         <w:br/>
       </w:r>
     </w:p>
@@ -1015,15 +1015,447 @@
     </w:p>
     <w:p>
       <w:r>
+        <w:t>Outcome: WINNER 1</w:t>
+      </w:r>
+    </w:p>
+    <w:p>
+      <w:r>
+        <w:t>Odds: 1.84</w:t>
+      </w:r>
+    </w:p>
+    <w:p>
+      <w:r>
+        <w:t>Explanation: With the beginning of the season, all tennis fans, of course, betting on the first matches of the season is always dangerous, but here I really want to check Mirza, he gave not a bad segment at the end of last season, and he was a hardovik, according to his own principle, spent most of his gameit was on this surface that Kuzmanov, plus or minus a player of the same caliber, but as for me more inclined to play on clay, it was there that he achieved at least some results, I think that</w:t>
+      </w:r>
+    </w:p>
+    <w:p>
+      <w:r>
+        <w:br/>
+      </w:r>
+    </w:p>
+    <w:p>
+      <w:r>
         <w:br/>
       </w:r>
       <w:r>
         <w:rPr>
           <w:b/>
         </w:rPr>
-        <w:t>Conclusion: Basic M scored 767.0546510521198 and Kuzmanov D scored 266.7020414931673</w:t>
+        <w:t>Conclusion: Basic M scored 783.4016510521197 and Kuzmanov D scored 266.7020414931673</w:t>
         <w:br/>
         <w:t>Basic M should win without any hindrances</w:t>
+      </w:r>
+    </w:p>
+    <w:p>
+      <w:pPr>
+        <w:pStyle w:val="Title"/>
+      </w:pPr>
+      <w:r>
+        <w:t>Draxl L (1.39) vs Oliveira G (3.0)</w:t>
+      </w:r>
+    </w:p>
+    <w:p>
+      <w:pPr>
+        <w:pStyle w:val="Title"/>
+      </w:pPr>
+      <w:r>
+        <w:t xml:space="preserve">Tennis. ATP tournament. Delray Beach. USA. Hard. Qualification. </w:t>
+      </w:r>
+    </w:p>
+    <w:p>
+      <w:pPr>
+        <w:pStyle w:val="Title"/>
+      </w:pPr>
+      <w:r>
+        <w:t>None</w:t>
+        <w:br/>
+      </w:r>
+    </w:p>
+    <w:p>
+      <w:r>
+        <w:t>Name: Liam Draxl</w:t>
+      </w:r>
+    </w:p>
+    <w:p>
+      <w:r>
+        <w:t>Age: 19</w:t>
+      </w:r>
+    </w:p>
+    <w:p>
+      <w:r>
+        <w:t>Country: Canada</w:t>
+      </w:r>
+    </w:p>
+    <w:p>
+      <w:r>
+        <w:t>Ranking: 875</w:t>
+      </w:r>
+    </w:p>
+    <w:p>
+      <w:r>
+        <w:t>RankingPeak: 559</w:t>
+      </w:r>
+    </w:p>
+    <w:p>
+      <w:r>
+        <w:t>Points: 16</w:t>
+      </w:r>
+    </w:p>
+    <w:p>
+      <w:r>
+        <w:t>PrizeMoney: None</w:t>
+      </w:r>
+    </w:p>
+    <w:p>
+      <w:r>
+        <w:t>TotalMatches: 78</w:t>
+      </w:r>
+    </w:p>
+    <w:p>
+      <w:r>
+        <w:t>Winrate%: 55.13</w:t>
+      </w:r>
+    </w:p>
+    <w:p>
+      <w:r>
+        <w:t>Bets tendency on winner - Draxl L: 217.0</w:t>
+        <w:br/>
+      </w:r>
+    </w:p>
+    <w:p>
+      <w:r>
+        <w:t>Name: None</w:t>
+      </w:r>
+    </w:p>
+    <w:p>
+      <w:r>
+        <w:t>Age: None</w:t>
+      </w:r>
+    </w:p>
+    <w:p>
+      <w:r>
+        <w:t>Country: None</w:t>
+      </w:r>
+    </w:p>
+    <w:p>
+      <w:r>
+        <w:t>Ranking: None</w:t>
+      </w:r>
+    </w:p>
+    <w:p>
+      <w:r>
+        <w:t>RankingPeak: None</w:t>
+      </w:r>
+    </w:p>
+    <w:p>
+      <w:r>
+        <w:t>Points: None</w:t>
+      </w:r>
+    </w:p>
+    <w:p>
+      <w:r>
+        <w:t>PrizeMoney: None</w:t>
+      </w:r>
+    </w:p>
+    <w:p>
+      <w:r>
+        <w:t>TotalMatches: None</w:t>
+      </w:r>
+    </w:p>
+    <w:p>
+      <w:r>
+        <w:t>Winrate%: None</w:t>
+      </w:r>
+    </w:p>
+    <w:p>
+      <w:r>
+        <w:t>Bets tendency on winner - Oliveira G: 0.0</w:t>
+        <w:br/>
+      </w:r>
+    </w:p>
+    <w:p>
+      <w:r>
+        <w:t>Bets tendency on total over: 0.0</w:t>
+      </w:r>
+    </w:p>
+    <w:p>
+      <w:r>
+        <w:t>Bets tendency on total under: 0.0</w:t>
+      </w:r>
+    </w:p>
+    <w:p>
+      <w:r>
+        <w:t>Head to heads: None</w:t>
+      </w:r>
+    </w:p>
+    <w:p>
+      <w:r>
+        <w:br/>
+      </w:r>
+      <w:r>
+        <w:rPr>
+          <w:b/>
+        </w:rPr>
+        <w:t>Top Betting tips:</w:t>
+      </w:r>
+    </w:p>
+    <w:p>
+      <w:r>
+        <w:t>Outcome: Handicap1 by games (-2.5)</w:t>
+      </w:r>
+    </w:p>
+    <w:p>
+      <w:r>
+        <w:t>Odds: 1.61</w:t>
+      </w:r>
+    </w:p>
+    <w:p>
+      <w:r>
+        <w:t>Explanation: Good evening everyone. So finally tennis has begun. And we will start with qualification, of course. Draxl is a young talented tennis player. Finally he got the opportunity to play at the ATP tournament, on his native hard for the Canadian, I must prove himself. But Oliveira is already 25 and this is an extremely weak tennis player.On hard he is very bad 18 defeats in 23 matches of the last. In this tournament he has nothing to catch, even in qualifying. Oliveira last played on hard in March</w:t>
+      </w:r>
+    </w:p>
+    <w:p>
+      <w:r>
+        <w:br/>
+      </w:r>
+    </w:p>
+    <w:p>
+      <w:r>
+        <w:t>Outcome: Handicap1 by games (-3.5)</w:t>
+      </w:r>
+    </w:p>
+    <w:p>
+      <w:r>
+        <w:t>Odds: 1.82</w:t>
+      </w:r>
+    </w:p>
+    <w:p>
+      <w:r>
+        <w:t>Explanation: Draxl and Oliveira meet in the Delray Beach quarter.The Canadian is a rising star.At exhibitions last year he looked great, beat Karatsev, Popko, Lorenzi.Well served guy.Oliveira is a typical ground worm, does not reach 50% either on hard or in the hall, plays outside the ground very rarely, and cuts are adequate only in pairs recently.I think the Canadian will pass Gonzalo lightly here, for that pace will be very difficult.</w:t>
+      </w:r>
+    </w:p>
+    <w:p>
+      <w:r>
+        <w:br/>
+      </w:r>
+    </w:p>
+    <w:p>
+      <w:r>
+        <w:br/>
+      </w:r>
+      <w:r>
+        <w:rPr>
+          <w:b/>
+        </w:rPr>
+        <w:t>Conclusion: Draxl L scored 41.43064485901695 and Oliveira G scored -50.7</w:t>
+        <w:br/>
+        <w:t>Draxl L should win without any hindrances</w:t>
+      </w:r>
+    </w:p>
+    <w:p>
+      <w:pPr>
+        <w:pStyle w:val="Title"/>
+      </w:pPr>
+      <w:r>
+        <w:t>Harrison Chris (1.65) vs Barrios Vera MT (2.25)</w:t>
+      </w:r>
+    </w:p>
+    <w:p>
+      <w:pPr>
+        <w:pStyle w:val="Title"/>
+      </w:pPr>
+      <w:r>
+        <w:t>Tennis. ATP 250.  Delray Beach, USA. Singles. Qualification. 1st round</w:t>
+      </w:r>
+    </w:p>
+    <w:p>
+      <w:pPr>
+        <w:pStyle w:val="Title"/>
+      </w:pPr>
+      <w:r>
+        <w:t>None</w:t>
+        <w:br/>
+      </w:r>
+    </w:p>
+    <w:p>
+      <w:r>
+        <w:t>Name: Chris Harrison</w:t>
+      </w:r>
+    </w:p>
+    <w:p>
+      <w:r>
+        <w:t>Age: 44</w:t>
+      </w:r>
+    </w:p>
+    <w:p>
+      <w:r>
+        <w:t>Country: USA</w:t>
+      </w:r>
+    </w:p>
+    <w:p>
+      <w:r>
+        <w:t>Ranking: None</w:t>
+      </w:r>
+    </w:p>
+    <w:p>
+      <w:r>
+        <w:t>RankingPeak: None</w:t>
+      </w:r>
+    </w:p>
+    <w:p>
+      <w:r>
+        <w:t>Points: None</w:t>
+      </w:r>
+    </w:p>
+    <w:p>
+      <w:r>
+        <w:t>PrizeMoney: None</w:t>
+      </w:r>
+    </w:p>
+    <w:p>
+      <w:r>
+        <w:t>TotalMatches: 5</w:t>
+      </w:r>
+    </w:p>
+    <w:p>
+      <w:r>
+        <w:t>Winrate%: 0.0</w:t>
+      </w:r>
+    </w:p>
+    <w:p>
+      <w:r>
+        <w:t>Bets tendency on winner - Harrison Chris: 0.0</w:t>
+        <w:br/>
+      </w:r>
+    </w:p>
+    <w:p>
+      <w:r>
+        <w:t>Name: Marcelo Tomas Barrios Vera</w:t>
+      </w:r>
+    </w:p>
+    <w:p>
+      <w:r>
+        <w:t>Age: 23</w:t>
+      </w:r>
+    </w:p>
+    <w:p>
+      <w:r>
+        <w:t>Country: Chile</w:t>
+      </w:r>
+    </w:p>
+    <w:p>
+      <w:r>
+        <w:t>Ranking: 254</w:t>
+      </w:r>
+    </w:p>
+    <w:p>
+      <w:r>
+        <w:t>RankingPeak: 254</w:t>
+      </w:r>
+    </w:p>
+    <w:p>
+      <w:r>
+        <w:t>Points: 218</w:t>
+      </w:r>
+    </w:p>
+    <w:p>
+      <w:r>
+        <w:t>PrizeMoney: 114013</w:t>
+      </w:r>
+    </w:p>
+    <w:p>
+      <w:r>
+        <w:t>TotalMatches: 334</w:t>
+      </w:r>
+    </w:p>
+    <w:p>
+      <w:r>
+        <w:t>Winrate%: 64.97</w:t>
+      </w:r>
+    </w:p>
+    <w:p>
+      <w:r>
+        <w:t>Bets tendency on winner - Barrios Vera MT: 231.0</w:t>
+        <w:br/>
+      </w:r>
+    </w:p>
+    <w:p>
+      <w:r>
+        <w:t>Bets tendency on total over: 0.0</w:t>
+      </w:r>
+    </w:p>
+    <w:p>
+      <w:r>
+        <w:t>Bets tendency on total under: 0.0</w:t>
+      </w:r>
+    </w:p>
+    <w:p>
+      <w:r>
+        <w:t>Head to heads: None</w:t>
+      </w:r>
+    </w:p>
+    <w:p>
+      <w:r>
+        <w:br/>
+      </w:r>
+      <w:r>
+        <w:rPr>
+          <w:b/>
+        </w:rPr>
+        <w:t>Top Betting tips:</w:t>
+      </w:r>
+    </w:p>
+    <w:p>
+      <w:r>
+        <w:t>Outcome: Total by games over (23)</w:t>
+      </w:r>
+    </w:p>
+    <w:p>
+      <w:r>
+        <w:t>Odds: 2.09</w:t>
+      </w:r>
+    </w:p>
+    <w:p>
+      <w:r>
+        <w:t>Explanation: Well, friends, a new tennis season is starting, I feel that it will be as dirty and unpredictable as possible, but we have no choice but to get involved in this business.Harrison and Barrios Vera play in Delray Beach, America.Christian loved it at the end of last season.Beat Aragon, Meiyu, Dougaz, Chappell.It was evident that he was playing with a fierce mood.In places it was unstable, but if you add stability when playing it, and you will be</w:t>
+      </w:r>
+    </w:p>
+    <w:p>
+      <w:r>
+        <w:br/>
+      </w:r>
+    </w:p>
+    <w:p>
+      <w:r>
+        <w:t>Outcome: WINNER 2</w:t>
+      </w:r>
+    </w:p>
+    <w:p>
+      <w:r>
+        <w:t>Odds: 2.05</w:t>
+      </w:r>
+    </w:p>
+    <w:p>
+      <w:r>
+        <w:t>Explanation: Barrios is understandably not a hard-surface player and is not very confident on such surfaces.But starting from his today's opponent and the opportunity to play in the main draw of the prestigious tournament, I think that he is quite capable of playing well today.Harrison has not shown that confident game for a long time, which was inherent in him two years ago.And he plays jumping from one cover to another.I think Barrios is able to play confidently here.</w:t>
+      </w:r>
+    </w:p>
+    <w:p>
+      <w:r>
+        <w:br/>
+      </w:r>
+    </w:p>
+    <w:p>
+      <w:r>
+        <w:br/>
+      </w:r>
+      <w:r>
+        <w:rPr>
+          <w:b/>
+        </w:rPr>
+        <w:t>Conclusion: Harrison Chris scored -30.8 and Barrios Vera MT scored 84.83285814435695</w:t>
+        <w:br/>
+        <w:t>Barrios Vera MT should win readily</w:t>
       </w:r>
     </w:p>
     <w:sectPr>

</xml_diff>

<commit_message>
errors fixed in compare
</commit_message>
<xml_diff>
--- a/predictions/TennisPredictions.docx
+++ b/predictions/TennisPredictions.docx
@@ -64,12 +64,12 @@
     </w:p>
     <w:p>
       <w:r>
-        <w:t>TotalMatches: 986</w:t>
-      </w:r>
-    </w:p>
-    <w:p>
-      <w:r>
-        <w:t>Winrate%: 54.77</w:t>
+        <w:t>TotalMatches: 987</w:t>
+      </w:r>
+    </w:p>
+    <w:p>
+      <w:r>
+        <w:t>Winrate%: 54.81</w:t>
       </w:r>
     </w:p>
     <w:p>
@@ -115,12 +115,12 @@
     </w:p>
     <w:p>
       <w:r>
-        <w:t>TotalMatches: 351</w:t>
-      </w:r>
-    </w:p>
-    <w:p>
-      <w:r>
-        <w:t>Winrate%: 55.56</w:t>
+        <w:t>TotalMatches: 352</w:t>
+      </w:r>
+    </w:p>
+    <w:p>
+      <w:r>
+        <w:t>Winrate%: 55.4</w:t>
       </w:r>
     </w:p>
     <w:p>
@@ -137,13 +137,6 @@
     <w:p>
       <w:r>
         <w:t>Bets tendency on total under: 0.0</w:t>
-      </w:r>
-    </w:p>
-    <w:p>
-      <w:r>
-        <w:t>Head to head results:</w:t>
-        <w:tab/>
-        <w:t>Bachinger M - 0 : 0 - Orlov V</w:t>
       </w:r>
     </w:p>
     <w:p>
@@ -356,6 +349,31 @@
     </w:p>
     <w:p>
       <w:r>
+        <w:t>Outcome: "Handicap2 by games (+3.5)"</w:t>
+      </w:r>
+    </w:p>
+    <w:p>
+      <w:r>
+        <w:t>Odds: "1.77"</w:t>
+      </w:r>
+    </w:p>
+    <w:p>
+      <w:r>
+        <w:t>ExpertProfit%: "3.6"</w:t>
+      </w:r>
+    </w:p>
+    <w:p>
+      <w:r>
+        <w:t>Explanation: "here briefly Orlov prepared better than bachinger for the tournament, while everyone was in quarantine in connection with the crown, he was actively training, I would also take at least a set from Orlov here, well, I hope he can cheat, well, I think the set is more reliable andHandicap is not a bad try, but on this site I try to play with my thoughts, well, to a greater extent I like hockey more than other sports ,,, there is tennis but very rarely ,,, and even myself"</w:t>
+      </w:r>
+    </w:p>
+    <w:p>
+      <w:r>
+        <w:br/>
+      </w:r>
+    </w:p>
+    <w:p>
+      <w:r>
         <w:t>Outcome: "WINNER 1"</w:t>
       </w:r>
     </w:p>
@@ -437,7 +455,7 @@
         <w:rPr>
           <w:b/>
         </w:rPr>
-        <w:t>Conclusion: Bachinger M scored 82.95063 and Orlov V scored 118.57847</w:t>
+        <w:t>Conclusion: Bachinger M scored 83.05063 and Orlov V scored 118.67847</w:t>
         <w:br/>
         <w:t>Orlov V is dominating over Bachinger M. His recent statistics and past results are showing that Bachinger M is in a good shape. Hence, Bachinger M has more chances to win here</w:t>
       </w:r>
@@ -584,13 +602,6 @@
     <w:p>
       <w:r>
         <w:t>Bets tendency on total under: 0.0</w:t>
-      </w:r>
-    </w:p>
-    <w:p>
-      <w:r>
-        <w:t>Head to head results:</w:t>
-        <w:tab/>
-        <w:t>Vrbensky M - 0 : 0 - Sachko V</w:t>
       </w:r>
     </w:p>
     <w:p>
@@ -858,12 +869,12 @@
     </w:p>
     <w:p>
       <w:r>
-        <w:t>TotalMatches: 677</w:t>
-      </w:r>
-    </w:p>
-    <w:p>
-      <w:r>
-        <w:t>Winrate%: 58.2</w:t>
+        <w:t>TotalMatches: 678</w:t>
+      </w:r>
+    </w:p>
+    <w:p>
+      <w:r>
+        <w:t>Winrate%: 58.11</w:t>
       </w:r>
     </w:p>
     <w:p>
@@ -909,12 +920,12 @@
     </w:p>
     <w:p>
       <w:r>
-        <w:t>TotalMatches: 621</w:t>
-      </w:r>
-    </w:p>
-    <w:p>
-      <w:r>
-        <w:t>Winrate%: 66.51</w:t>
+        <w:t>TotalMatches: 622</w:t>
+      </w:r>
+    </w:p>
+    <w:p>
+      <w:r>
+        <w:t>Winrate%: 66.56</w:t>
       </w:r>
     </w:p>
     <w:p>
@@ -931,13 +942,6 @@
     <w:p>
       <w:r>
         <w:t>Bets tendency on total under: 0.0</w:t>
-      </w:r>
-    </w:p>
-    <w:p>
-      <w:r>
-        <w:t>Head to head results:</w:t>
-        <w:tab/>
-        <w:t>Basic M - 0 : 0 - Kuzmanov D</w:t>
       </w:r>
     </w:p>
     <w:p>
@@ -1081,9 +1085,1374 @@
         <w:rPr>
           <w:b/>
         </w:rPr>
-        <w:t>Conclusion: Basic M scored 665.05263 and Kuzmanov D scored 266.70204</w:t>
+        <w:t>Conclusion: Basic M scored 651.60563 and Kuzmanov D scored 266.80204</w:t>
         <w:br/>
         <w:t>Basic M has a strong lead in points and shows a good overall form. Taking this into consideration, Basic M is favourite here</w:t>
+      </w:r>
+    </w:p>
+    <w:p>
+      <w:r>
+        <w:br/>
+        <w:br/>
+        <w:br/>
+      </w:r>
+    </w:p>
+    <w:p>
+      <w:pPr>
+        <w:pStyle w:val="Title"/>
+      </w:pPr>
+      <w:r>
+        <w:t>Young D (1.82) vs Kozlov, S (1.98)</w:t>
+      </w:r>
+    </w:p>
+    <w:p>
+      <w:pPr>
+        <w:pStyle w:val="Title"/>
+      </w:pPr>
+      <w:r>
+        <w:t>Tennis. ATP. Delray Beach. Qualification</w:t>
+      </w:r>
+    </w:p>
+    <w:p>
+      <w:pPr>
+        <w:pStyle w:val="Title"/>
+      </w:pPr>
+      <w:r>
+        <w:t>None</w:t>
+        <w:br/>
+      </w:r>
+    </w:p>
+    <w:p>
+      <w:r>
+        <w:t>Name: None</w:t>
+      </w:r>
+    </w:p>
+    <w:p>
+      <w:r>
+        <w:t>Age: None</w:t>
+      </w:r>
+    </w:p>
+    <w:p>
+      <w:r>
+        <w:t>Country: None</w:t>
+      </w:r>
+    </w:p>
+    <w:p>
+      <w:r>
+        <w:t>Ranking: None</w:t>
+      </w:r>
+    </w:p>
+    <w:p>
+      <w:r>
+        <w:t>RankingPeak: None</w:t>
+      </w:r>
+    </w:p>
+    <w:p>
+      <w:r>
+        <w:t>Points: None</w:t>
+      </w:r>
+    </w:p>
+    <w:p>
+      <w:r>
+        <w:t>PrizeMoney: None</w:t>
+      </w:r>
+    </w:p>
+    <w:p>
+      <w:r>
+        <w:t>TotalMatches: None</w:t>
+      </w:r>
+    </w:p>
+    <w:p>
+      <w:r>
+        <w:t>Winrate%: None</w:t>
+      </w:r>
+    </w:p>
+    <w:p>
+      <w:r>
+        <w:t>Bets tendency on winner - Young D: 0.0</w:t>
+        <w:br/>
+      </w:r>
+    </w:p>
+    <w:p>
+      <w:r>
+        <w:t>Name: Stefan Kozlov</w:t>
+      </w:r>
+    </w:p>
+    <w:p>
+      <w:r>
+        <w:t>Age: 22</w:t>
+      </w:r>
+    </w:p>
+    <w:p>
+      <w:r>
+        <w:t>Country: USA</w:t>
+      </w:r>
+    </w:p>
+    <w:p>
+      <w:r>
+        <w:t>Ranking: 374</w:t>
+      </w:r>
+    </w:p>
+    <w:p>
+      <w:r>
+        <w:t>RankingPeak: 115</w:t>
+      </w:r>
+    </w:p>
+    <w:p>
+      <w:r>
+        <w:t>Points: 110</w:t>
+      </w:r>
+    </w:p>
+    <w:p>
+      <w:r>
+        <w:t>PrizeMoney: 509657</w:t>
+      </w:r>
+    </w:p>
+    <w:p>
+      <w:r>
+        <w:t>TotalMatches: 414</w:t>
+      </w:r>
+    </w:p>
+    <w:p>
+      <w:r>
+        <w:t>Winrate%: 57.25</w:t>
+      </w:r>
+    </w:p>
+    <w:p>
+      <w:r>
+        <w:t>Bets tendency on winner - Kozlov, S: 217.0</w:t>
+        <w:br/>
+      </w:r>
+    </w:p>
+    <w:p>
+      <w:r>
+        <w:t>Bets tendency on total over: 0.0</w:t>
+      </w:r>
+    </w:p>
+    <w:p>
+      <w:r>
+        <w:t>Bets tendency on total under: 0.0</w:t>
+      </w:r>
+    </w:p>
+    <w:p>
+      <w:r>
+        <w:rPr>
+          <w:b/>
+        </w:rPr>
+        <w:t>Top Betting Tips:</w:t>
+      </w:r>
+    </w:p>
+    <w:p>
+      <w:r>
+        <w:t>Outcome: "WINNER 2"</w:t>
+      </w:r>
+    </w:p>
+    <w:p>
+      <w:r>
+        <w:t>Odds: "2.01"</w:t>
+      </w:r>
+    </w:p>
+    <w:p>
+      <w:r>
+        <w:t>ExpertProfit%: "6.36"</w:t>
+      </w:r>
+    </w:p>
+    <w:p>
+      <w:r>
+        <w:t>Explanation: "Tennis.ATP tournament.Delray Beach.USA.Hard.Qualification.Somehow I can't believe in Young at all.Although he played a lot at exhibitions during the pandemic, but with serious rivals he looked very weak, at the ATP tournaments for the last couple of years he took off almost immediately and everywhere, often even to outspoken dirt trackers.Yesterday, the game with Sakamoto did not add optimism, the clay player calmly broke Young and more than once.He is already 31 and goes down in the ranking all the time, already and"</w:t>
+      </w:r>
+    </w:p>
+    <w:p>
+      <w:r>
+        <w:br/>
+      </w:r>
+    </w:p>
+    <w:p>
+      <w:r>
+        <w:t>Outcome: "WINNER 2"</w:t>
+      </w:r>
+    </w:p>
+    <w:p>
+      <w:r>
+        <w:t>Odds: "2.0"</w:t>
+      </w:r>
+    </w:p>
+    <w:p>
+      <w:r>
+        <w:t>ExpertProfit%: "1.53"</w:t>
+      </w:r>
+    </w:p>
+    <w:p>
+      <w:r>
+        <w:t>Explanation: "Two scrapped players are trying to break into the main grid of the ATP tournament.It is unclear when such an opportunity will still be presented, because this is the beginning of the year and the composition here is the weakest, but I wrote off Young a long time ago, he has long lost his former strength and cannot return it in any way, and the age is not the same for thirty already.Last year he skated purely at the exhibition, the statistics were certainly good there, but no more for the exhibition.Kozlov is both younger and more stable, otherwise"</w:t>
+      </w:r>
+    </w:p>
+    <w:p>
+      <w:r>
+        <w:br/>
+      </w:r>
+    </w:p>
+    <w:p>
+      <w:r>
+        <w:t>Outcome: "Handicap2 by games (1.5)"</w:t>
+      </w:r>
+    </w:p>
+    <w:p>
+      <w:r>
+        <w:t>Odds: "1.8"</w:t>
+      </w:r>
+    </w:p>
+    <w:p>
+      <w:r>
+        <w:t>ExpertProfit%: "1.53"</w:t>
+      </w:r>
+    </w:p>
+    <w:p>
+      <w:r>
+        <w:t>Explanation: "And I will take a head start in this case with a safety net.In general, Kozlov did not strain too much yesterday, made 5-0 with Hertays and he withdrew, of course there was something wrong with the German, but Kozlov generally played well before this score.For motivation, it also looked pretty good.Young made a lot of mistakes in the match with Sakamoto, and Sakamoto is not the most serious opponent, especially on hard, Duc even in the first match of the year on hard.I gave him the first set and gave him three"</w:t>
+      </w:r>
+    </w:p>
+    <w:p>
+      <w:r>
+        <w:br/>
+      </w:r>
+    </w:p>
+    <w:p>
+      <w:r>
+        <w:t>Outcome: "WINNER 2"</w:t>
+      </w:r>
+    </w:p>
+    <w:p>
+      <w:r>
+        <w:t>Odds: "2.0"</w:t>
+      </w:r>
+    </w:p>
+    <w:p>
+      <w:r>
+        <w:t>ExpertProfit%: "0.0"</w:t>
+      </w:r>
+    </w:p>
+    <w:p>
+      <w:r>
+        <w:t>Explanation: "The start of the tennis season, which is good news.I looked at the line, found a value, decided to share.Didn't see Kozlov play yesterday, but 5-0 against Heraites looks good.Yes, the personals are 2-0 for Young.But what he did yesterday with Sakamoto's dirt coat is quiet horror.Obviously the reperk came here for a check.I am not afraid of personalities, because they do not reflect the real picture.Previously, Donald Young was at the peak of his career, and now it is the 4th hundred.Yes, Stefi Kozlov -"</w:t>
+      </w:r>
+    </w:p>
+    <w:p>
+      <w:r>
+        <w:br/>
+      </w:r>
+    </w:p>
+    <w:p>
+      <w:r>
+        <w:br/>
+      </w:r>
+      <w:r>
+        <w:rPr>
+          <w:b/>
+        </w:rPr>
+        <w:t>Conclusion: Young D scored 50.7 and Kozlov, S scored 101.73128</w:t>
+        <w:br/>
+        <w:t>Kozlov, S is dominating over Young D. His recent statistics and past results are showing that Young D is in a good shape. Hence, Young D has more chances to win here</w:t>
+      </w:r>
+    </w:p>
+    <w:p>
+      <w:r>
+        <w:br/>
+        <w:br/>
+        <w:br/>
+      </w:r>
+    </w:p>
+    <w:p>
+      <w:pPr>
+        <w:pStyle w:val="Title"/>
+      </w:pPr>
+      <w:r>
+        <w:t>Klein L (1.59) vs Andreev Adr (2.36)</w:t>
+      </w:r>
+    </w:p>
+    <w:p>
+      <w:pPr>
+        <w:pStyle w:val="Title"/>
+      </w:pPr>
+      <w:r>
+        <w:t xml:space="preserve">Tennis. ATP tournament. Antalya. Turkey. Hard. Qualification. </w:t>
+      </w:r>
+    </w:p>
+    <w:p>
+      <w:pPr>
+        <w:pStyle w:val="Title"/>
+      </w:pPr>
+      <w:r>
+        <w:t>11:05</w:t>
+        <w:br/>
+      </w:r>
+    </w:p>
+    <w:p>
+      <w:r>
+        <w:t>Name: Lukas Klein</w:t>
+      </w:r>
+    </w:p>
+    <w:p>
+      <w:r>
+        <w:t>Age: 22</w:t>
+      </w:r>
+    </w:p>
+    <w:p>
+      <w:r>
+        <w:t>Country: Slovakia</w:t>
+      </w:r>
+    </w:p>
+    <w:p>
+      <w:r>
+        <w:t>Ranking: 296</w:t>
+      </w:r>
+    </w:p>
+    <w:p>
+      <w:r>
+        <w:t>RankingPeak: 294</w:t>
+      </w:r>
+    </w:p>
+    <w:p>
+      <w:r>
+        <w:t>Points: 167</w:t>
+      </w:r>
+    </w:p>
+    <w:p>
+      <w:r>
+        <w:t>PrizeMoney: 73151</w:t>
+      </w:r>
+    </w:p>
+    <w:p>
+      <w:r>
+        <w:t>TotalMatches: 304</w:t>
+      </w:r>
+    </w:p>
+    <w:p>
+      <w:r>
+        <w:t>Winrate%: 64.14</w:t>
+      </w:r>
+    </w:p>
+    <w:p>
+      <w:r>
+        <w:t>Bets tendency on winner - Klein L: 217.0</w:t>
+        <w:br/>
+      </w:r>
+    </w:p>
+    <w:p>
+      <w:r>
+        <w:t>Name: Adrian Andreev</w:t>
+      </w:r>
+    </w:p>
+    <w:p>
+      <w:r>
+        <w:t>Age: 19</w:t>
+      </w:r>
+    </w:p>
+    <w:p>
+      <w:r>
+        <w:t>Country: Bulgaria</w:t>
+      </w:r>
+    </w:p>
+    <w:p>
+      <w:r>
+        <w:t>Ranking: 564</w:t>
+      </w:r>
+    </w:p>
+    <w:p>
+      <w:r>
+        <w:t>RankingPeak: 557</w:t>
+      </w:r>
+    </w:p>
+    <w:p>
+      <w:r>
+        <w:t>Points: 52</w:t>
+      </w:r>
+    </w:p>
+    <w:p>
+      <w:r>
+        <w:t>PrizeMoney: 63738</w:t>
+      </w:r>
+    </w:p>
+    <w:p>
+      <w:r>
+        <w:t>TotalMatches: 104</w:t>
+      </w:r>
+    </w:p>
+    <w:p>
+      <w:r>
+        <w:t>Winrate%: 58.65</w:t>
+      </w:r>
+    </w:p>
+    <w:p>
+      <w:r>
+        <w:t>Bets tendency on winner - Andreev Adr: 0.0</w:t>
+        <w:br/>
+      </w:r>
+    </w:p>
+    <w:p>
+      <w:r>
+        <w:t>Bets tendency on total over: 0.0</w:t>
+      </w:r>
+    </w:p>
+    <w:p>
+      <w:r>
+        <w:t>Bets tendency on total under: 0.0</w:t>
+      </w:r>
+    </w:p>
+    <w:p>
+      <w:r>
+        <w:rPr>
+          <w:b/>
+        </w:rPr>
+        <w:t>Top Betting Tips:</w:t>
+      </w:r>
+    </w:p>
+    <w:p>
+      <w:r>
+        <w:t>Outcome: "WINNER 1"</w:t>
+      </w:r>
+    </w:p>
+    <w:p>
+      <w:r>
+        <w:t>Odds: "1.89"</w:t>
+      </w:r>
+    </w:p>
+    <w:p>
+      <w:r>
+        <w:t>ExpertProfit%: "17.68"</w:t>
+      </w:r>
+    </w:p>
+    <w:p>
+      <w:r>
+        <w:t>Explanation: "I don't see equal chances here, and as I dragged the end of last year against Andreyev, I will continue now.I have said more than once that the Bulgarians began to be overestimated too early.Most recently, he was not at all at all and held only a couple of good futures, while still not seeing strong tennis from him.The same Klein, who came across to him in the first round of qualification, has been playing at the challenger level for a long time and comes to the decisive stages.There is a strong"</w:t>
+      </w:r>
+    </w:p>
+    <w:p>
+      <w:r>
+        <w:br/>
+      </w:r>
+    </w:p>
+    <w:p>
+      <w:r>
+        <w:t>Outcome: "Correct score 2: 0"</w:t>
+      </w:r>
+    </w:p>
+    <w:p>
+      <w:r>
+        <w:t>Odds: "2.92"</w:t>
+      </w:r>
+    </w:p>
+    <w:p>
+      <w:r>
+        <w:t>ExpertProfit%: "17.68"</w:t>
+      </w:r>
+    </w:p>
+    <w:p>
+      <w:r>
+        <w:t>Explanation: "For 2.9 I will also take Klein's victory.As I said, the Bulgarian cannot go against such rivals on equal terms.Its the level of futures at the moment and not more.His only futures won in 2020 and was immediately overvalued.I also see a raw and unstable player.Klein is several times stronger.For a long time I took tournament after tournament and now at the level of challengers shows a strong game and can close strong opponents.At the end of the past"</w:t>
+      </w:r>
+    </w:p>
+    <w:p>
+      <w:r>
+        <w:br/>
+      </w:r>
+    </w:p>
+    <w:p>
+      <w:r>
+        <w:t>Outcome: "WINNER 1"</w:t>
+      </w:r>
+    </w:p>
+    <w:p>
+      <w:r>
+        <w:t>Odds: "1.84"</w:t>
+      </w:r>
+    </w:p>
+    <w:p>
+      <w:r>
+        <w:t>ExpertProfit%: "5.42"</w:t>
+      </w:r>
+    </w:p>
+    <w:p>
+      <w:r>
+        <w:t>Explanation: "Well, the tennis season is finally beginning, and we are, of course, very happy and ready to win millions again.I bring to your attention a bet on Klein, who is now clearly in great shape.He had a very strong ending last season, beating serious players like Ruvussori, for example.He has a very good serve, goes great to the net and plays from the court.On fast courts, and in Antalya just such a coverage for him"</w:t>
+      </w:r>
+    </w:p>
+    <w:p>
+      <w:r>
+        <w:br/>
+      </w:r>
+    </w:p>
+    <w:p>
+      <w:r>
+        <w:br/>
+      </w:r>
+      <w:r>
+        <w:rPr>
+          <w:b/>
+        </w:rPr>
+        <w:t>Conclusion: Klein L scored 77.65554 and Andreev Adr scored 10.35445</w:t>
+        <w:br/>
+        <w:t>Klein L has a strong lead in points and shows a good overall form. Taking this into consideration, Klein L is favourite here</w:t>
+      </w:r>
+    </w:p>
+    <w:p>
+      <w:r>
+        <w:br/>
+        <w:br/>
+        <w:br/>
+      </w:r>
+    </w:p>
+    <w:p>
+      <w:pPr>
+        <w:pStyle w:val="Title"/>
+      </w:pPr>
+      <w:r>
+        <w:t>Midler L (1.55) vs Lazarov A (2.45)</w:t>
+      </w:r>
+    </w:p>
+    <w:p>
+      <w:pPr>
+        <w:pStyle w:val="Title"/>
+      </w:pPr>
+      <w:r>
+        <w:t xml:space="preserve">Tennis. ATP tournament. Antalya. Turkey. Hard. Qualification. </w:t>
+      </w:r>
+    </w:p>
+    <w:p>
+      <w:pPr>
+        <w:pStyle w:val="Title"/>
+      </w:pPr>
+      <w:r>
+        <w:t>14:05</w:t>
+        <w:br/>
+      </w:r>
+    </w:p>
+    <w:p>
+      <w:r>
+        <w:t>Name: Lucas Miedler</w:t>
+      </w:r>
+    </w:p>
+    <w:p>
+      <w:r>
+        <w:t>Age: 24</w:t>
+      </w:r>
+    </w:p>
+    <w:p>
+      <w:r>
+        <w:t>Country: Austria</w:t>
+      </w:r>
+    </w:p>
+    <w:p>
+      <w:r>
+        <w:t>Ranking: 306</w:t>
+      </w:r>
+    </w:p>
+    <w:p>
+      <w:r>
+        <w:t>RankingPeak: 201</w:t>
+      </w:r>
+    </w:p>
+    <w:p>
+      <w:r>
+        <w:t>Points: 153</w:t>
+      </w:r>
+    </w:p>
+    <w:p>
+      <w:r>
+        <w:t>PrizeMoney: 251218</w:t>
+      </w:r>
+    </w:p>
+    <w:p>
+      <w:r>
+        <w:t>TotalMatches: 482</w:t>
+      </w:r>
+    </w:p>
+    <w:p>
+      <w:r>
+        <w:t>Winrate%: 62.24</w:t>
+      </w:r>
+    </w:p>
+    <w:p>
+      <w:r>
+        <w:t>Bets tendency on winner - Midler L: 231.0</w:t>
+        <w:br/>
+      </w:r>
+    </w:p>
+    <w:p>
+      <w:r>
+        <w:t>Name: Alexandar Lazarov</w:t>
+      </w:r>
+    </w:p>
+    <w:p>
+      <w:r>
+        <w:t>Age: 23</w:t>
+      </w:r>
+    </w:p>
+    <w:p>
+      <w:r>
+        <w:t>Country: Bulgaria</w:t>
+      </w:r>
+    </w:p>
+    <w:p>
+      <w:r>
+        <w:t>Ranking: 544</w:t>
+      </w:r>
+    </w:p>
+    <w:p>
+      <w:r>
+        <w:t>RankingPeak: 482</w:t>
+      </w:r>
+    </w:p>
+    <w:p>
+      <w:r>
+        <w:t>Points: 58</w:t>
+      </w:r>
+    </w:p>
+    <w:p>
+      <w:r>
+        <w:t>PrizeMoney: 93167</w:t>
+      </w:r>
+    </w:p>
+    <w:p>
+      <w:r>
+        <w:t>TotalMatches: 241</w:t>
+      </w:r>
+    </w:p>
+    <w:p>
+      <w:r>
+        <w:t>Winrate%: 60.58</w:t>
+      </w:r>
+    </w:p>
+    <w:p>
+      <w:r>
+        <w:t>Bets tendency on winner - Lazarov A: 58.0</w:t>
+        <w:br/>
+      </w:r>
+    </w:p>
+    <w:p>
+      <w:r>
+        <w:t>Bets tendency on total over: 0.0</w:t>
+      </w:r>
+    </w:p>
+    <w:p>
+      <w:r>
+        <w:t>Bets tendency on total under: 0.0</w:t>
+      </w:r>
+    </w:p>
+    <w:p>
+      <w:r>
+        <w:rPr>
+          <w:b/>
+        </w:rPr>
+        <w:t>Top Betting Tips:</w:t>
+      </w:r>
+    </w:p>
+    <w:p>
+      <w:r>
+        <w:t>Outcome: "Handicap1 by games (-1.5)"</w:t>
+      </w:r>
+    </w:p>
+    <w:p>
+      <w:r>
+        <w:t>Odds: "1.65"</w:t>
+      </w:r>
+    </w:p>
+    <w:p>
+      <w:r>
+        <w:t>ExpertProfit%: "2.16"</w:t>
+      </w:r>
+    </w:p>
+    <w:p>
+      <w:r>
+        <w:t>Explanation: "Tennis.Covering hard. Bolgarin Alexander Lazarov (544th in the rating) tennis player is more ground cover and is a rare guest on hard.Alexander Lazarov on hard generally has statistics: 28 wins with 19 defeats.Lucas Midler (306th overall) have won 23 of their last 35 matches.Lucas Midler has won 165 wins and 71 losses during his hard career.Tennis players will play among themselves for the first time.Lucas Midler is better suited to this"</w:t>
+      </w:r>
+    </w:p>
+    <w:p>
+      <w:r>
+        <w:br/>
+      </w:r>
+    </w:p>
+    <w:p>
+      <w:r>
+        <w:t>Outcome: "WINNER 1"</w:t>
+      </w:r>
+    </w:p>
+    <w:p>
+      <w:r>
+        <w:t>Odds: "1.54"</w:t>
+      </w:r>
+    </w:p>
+    <w:p>
+      <w:r>
+        <w:t>ExpertProfit%: "2.16"</w:t>
+      </w:r>
+    </w:p>
+    <w:p>
+      <w:r>
+        <w:t>Explanation: "Alexander Lazarov spent his entire preseason on unpaved surfaces.Bulgarian Lazarov practices slow tennis and also moves slowly around the court and rarely goes to the net.On hard last year, Lazarov scored 5 victories with 1 defeat, but those victories were over an opponent in the rating above 500. Lukas Midler also had a lot of questions about his game.Lucas Midler have been defeated in their last 4 matches.Lucas Midler has not won a single set in"</w:t>
+      </w:r>
+    </w:p>
+    <w:p>
+      <w:r>
+        <w:br/>
+      </w:r>
+    </w:p>
+    <w:p>
+      <w:r>
+        <w:br/>
+      </w:r>
+      <w:r>
+        <w:rPr>
+          <w:b/>
+        </w:rPr>
+        <w:t>Conclusion: Midler L scored 486.70342 and Lazarov A scored 316.80208</w:t>
+        <w:br/>
+        <w:t>Midler L has a strong lead in points and shows a good overall form. Taking this into consideration, Midler L is favourite here</w:t>
+      </w:r>
+    </w:p>
+    <w:p>
+      <w:r>
+        <w:br/>
+        <w:br/>
+        <w:br/>
+      </w:r>
+    </w:p>
+    <w:p>
+      <w:pPr>
+        <w:pStyle w:val="Title"/>
+      </w:pPr>
+      <w:r>
+        <w:t>Harrison Chris (1.43) vs Khan Zane (2.85)</w:t>
+      </w:r>
+    </w:p>
+    <w:p>
+      <w:pPr>
+        <w:pStyle w:val="Title"/>
+      </w:pPr>
+      <w:r>
+        <w:t xml:space="preserve">Tennis. ATP tournament. Delray Beach. USA. Hard. Qualification. </w:t>
+      </w:r>
+    </w:p>
+    <w:p>
+      <w:pPr>
+        <w:pStyle w:val="Title"/>
+      </w:pPr>
+      <w:r>
+        <w:t>18:30</w:t>
+        <w:br/>
+      </w:r>
+    </w:p>
+    <w:p>
+      <w:r>
+        <w:t>Name: Chris Harrison</w:t>
+      </w:r>
+    </w:p>
+    <w:p>
+      <w:r>
+        <w:t>Age: 44</w:t>
+      </w:r>
+    </w:p>
+    <w:p>
+      <w:r>
+        <w:t>Country: USA</w:t>
+      </w:r>
+    </w:p>
+    <w:p>
+      <w:r>
+        <w:t>Ranking: None</w:t>
+      </w:r>
+    </w:p>
+    <w:p>
+      <w:r>
+        <w:t>RankingPeak: None</w:t>
+      </w:r>
+    </w:p>
+    <w:p>
+      <w:r>
+        <w:t>Points: None</w:t>
+      </w:r>
+    </w:p>
+    <w:p>
+      <w:r>
+        <w:t>PrizeMoney: None</w:t>
+      </w:r>
+    </w:p>
+    <w:p>
+      <w:r>
+        <w:t>TotalMatches: 5</w:t>
+      </w:r>
+    </w:p>
+    <w:p>
+      <w:r>
+        <w:t>Winrate%: 0.0</w:t>
+      </w:r>
+    </w:p>
+    <w:p>
+      <w:r>
+        <w:t>Bets tendency on winner - Harrison Chris: 116.0</w:t>
+        <w:br/>
+      </w:r>
+    </w:p>
+    <w:p>
+      <w:r>
+        <w:t>Name: Zane Khan</w:t>
+      </w:r>
+    </w:p>
+    <w:p>
+      <w:r>
+        <w:t>Age: 18</w:t>
+      </w:r>
+    </w:p>
+    <w:p>
+      <w:r>
+        <w:t>Country: USA</w:t>
+      </w:r>
+    </w:p>
+    <w:p>
+      <w:r>
+        <w:t>Ranking: None</w:t>
+      </w:r>
+    </w:p>
+    <w:p>
+      <w:r>
+        <w:t>RankingPeak: None</w:t>
+      </w:r>
+    </w:p>
+    <w:p>
+      <w:r>
+        <w:t>Points: None</w:t>
+      </w:r>
+    </w:p>
+    <w:p>
+      <w:r>
+        <w:t>PrizeMoney: 13501</w:t>
+      </w:r>
+    </w:p>
+    <w:p>
+      <w:r>
+        <w:t>TotalMatches: 58</w:t>
+      </w:r>
+    </w:p>
+    <w:p>
+      <w:r>
+        <w:t>Winrate%: 55.17</w:t>
+      </w:r>
+    </w:p>
+    <w:p>
+      <w:r>
+        <w:t>Bets tendency on winner - Khan Zane: 231.0</w:t>
+        <w:br/>
+      </w:r>
+    </w:p>
+    <w:p>
+      <w:r>
+        <w:t>Bets tendency on total over: 0.0</w:t>
+      </w:r>
+    </w:p>
+    <w:p>
+      <w:r>
+        <w:t>Bets tendency on total under: 0.0</w:t>
+      </w:r>
+    </w:p>
+    <w:p>
+      <w:r>
+        <w:rPr>
+          <w:b/>
+        </w:rPr>
+        <w:t>Top Betting Tips:</w:t>
+      </w:r>
+    </w:p>
+    <w:p>
+      <w:r>
+        <w:t>Outcome: "Total by games over (21)"</w:t>
+      </w:r>
+    </w:p>
+    <w:p>
+      <w:r>
+        <w:t>Odds: "1.89"</w:t>
+      </w:r>
+    </w:p>
+    <w:p>
+      <w:r>
+        <w:t>ExpertProfit%: "9.74"</w:t>
+      </w:r>
+    </w:p>
+    <w:p>
+      <w:r>
+        <w:t>Explanation: "Harrison and Khan meet in the Dalray Beach quarter.Both players look good lately, yesterday they confidently dealt with their rivals.And both acted great on their serve.Recently, the results are also adequate, there are more victories than defeats, and at this level it is a good indicator.I look forward to a tight match today, after all, the entry into the base of 250 is at stake, we must fight to the end!"</w:t>
+      </w:r>
+    </w:p>
+    <w:p>
+      <w:r>
+        <w:br/>
+      </w:r>
+    </w:p>
+    <w:p>
+      <w:r>
+        <w:t>Outcome: "WINNER 2"</w:t>
+      </w:r>
+    </w:p>
+    <w:p>
+      <w:r>
+        <w:t>Odds: "2.85"</w:t>
+      </w:r>
+    </w:p>
+    <w:p>
+      <w:r>
+        <w:t>ExpertProfit%: "3.86"</w:t>
+      </w:r>
+    </w:p>
+    <w:p>
+      <w:r>
+        <w:t>Explanation: "Qual in Deilar Beach.Harrison played very mediocre yesterday.If it were not for the profile Barrios, who, as I understand it, will enter the main draw as a lucky loser, he will not be the winner.Khan is a young promising American who plays very confidently on hard and looked very good on this surface last season.A victory in the previous round over a more experienced opponent will give him strength in this match."</w:t>
+      </w:r>
+    </w:p>
+    <w:p>
+      <w:r>
+        <w:br/>
+      </w:r>
+    </w:p>
+    <w:p>
+      <w:r>
+        <w:br/>
+      </w:r>
+      <w:r>
+        <w:rPr>
+          <w:b/>
+        </w:rPr>
+        <w:t>Conclusion: Harrison Chris scored 21.0 and Khan Zane scored 79.04683</w:t>
+        <w:br/>
+        <w:t>Khan Zane is dominating over Harrison Chris. His recent statistics and past results are showing that Harrison Chris is in a good shape. Hence, Harrison Chris has more chances to win here</w:t>
+      </w:r>
+    </w:p>
+    <w:p>
+      <w:r>
+        <w:br/>
+        <w:br/>
+        <w:br/>
+      </w:r>
+    </w:p>
+    <w:p>
+      <w:pPr>
+        <w:pStyle w:val="Title"/>
+      </w:pPr>
+      <w:r>
+        <w:t>Draxl L (1.39) vs Oliveira G (3.0)</w:t>
+      </w:r>
+    </w:p>
+    <w:p>
+      <w:pPr>
+        <w:pStyle w:val="Title"/>
+      </w:pPr>
+      <w:r>
+        <w:t xml:space="preserve">Tennis. ATP tournament. Delray Beach. USA. Hard. Qualification. </w:t>
+      </w:r>
+    </w:p>
+    <w:p>
+      <w:pPr>
+        <w:pStyle w:val="Title"/>
+      </w:pPr>
+      <w:r>
+        <w:t>None</w:t>
+        <w:br/>
+      </w:r>
+    </w:p>
+    <w:p>
+      <w:r>
+        <w:t>Name: Liam Draxl</w:t>
+      </w:r>
+    </w:p>
+    <w:p>
+      <w:r>
+        <w:t>Age: 19</w:t>
+      </w:r>
+    </w:p>
+    <w:p>
+      <w:r>
+        <w:t>Country: Canada</w:t>
+      </w:r>
+    </w:p>
+    <w:p>
+      <w:r>
+        <w:t>Ranking: 875</w:t>
+      </w:r>
+    </w:p>
+    <w:p>
+      <w:r>
+        <w:t>RankingPeak: 559</w:t>
+      </w:r>
+    </w:p>
+    <w:p>
+      <w:r>
+        <w:t>Points: 16</w:t>
+      </w:r>
+    </w:p>
+    <w:p>
+      <w:r>
+        <w:t>PrizeMoney: None</w:t>
+      </w:r>
+    </w:p>
+    <w:p>
+      <w:r>
+        <w:t>TotalMatches: 79</w:t>
+      </w:r>
+    </w:p>
+    <w:p>
+      <w:r>
+        <w:t>Winrate%: 54.43</w:t>
+      </w:r>
+    </w:p>
+    <w:p>
+      <w:r>
+        <w:t>Bets tendency on winner - Draxl L: 217.0</w:t>
+        <w:br/>
+      </w:r>
+    </w:p>
+    <w:p>
+      <w:r>
+        <w:t>Name: None</w:t>
+      </w:r>
+    </w:p>
+    <w:p>
+      <w:r>
+        <w:t>Age: None</w:t>
+      </w:r>
+    </w:p>
+    <w:p>
+      <w:r>
+        <w:t>Country: None</w:t>
+      </w:r>
+    </w:p>
+    <w:p>
+      <w:r>
+        <w:t>Ranking: None</w:t>
+      </w:r>
+    </w:p>
+    <w:p>
+      <w:r>
+        <w:t>RankingPeak: None</w:t>
+      </w:r>
+    </w:p>
+    <w:p>
+      <w:r>
+        <w:t>Points: None</w:t>
+      </w:r>
+    </w:p>
+    <w:p>
+      <w:r>
+        <w:t>PrizeMoney: None</w:t>
+      </w:r>
+    </w:p>
+    <w:p>
+      <w:r>
+        <w:t>TotalMatches: None</w:t>
+      </w:r>
+    </w:p>
+    <w:p>
+      <w:r>
+        <w:t>Winrate%: None</w:t>
+      </w:r>
+    </w:p>
+    <w:p>
+      <w:r>
+        <w:t>Bets tendency on winner - Oliveira G: 0.0</w:t>
+        <w:br/>
+      </w:r>
+    </w:p>
+    <w:p>
+      <w:r>
+        <w:t>Bets tendency on total over: 0.0</w:t>
+      </w:r>
+    </w:p>
+    <w:p>
+      <w:r>
+        <w:t>Bets tendency on total under: 0.0</w:t>
+      </w:r>
+    </w:p>
+    <w:p>
+      <w:r>
+        <w:rPr>
+          <w:b/>
+        </w:rPr>
+        <w:t>Top Betting Tips:</w:t>
+      </w:r>
+    </w:p>
+    <w:p>
+      <w:r>
+        <w:t>Outcome: "Handicap1 by games (-2.5)"</w:t>
+      </w:r>
+    </w:p>
+    <w:p>
+      <w:r>
+        <w:t>Odds: "1.61"</w:t>
+      </w:r>
+    </w:p>
+    <w:p>
+      <w:r>
+        <w:t>ExpertProfit%: "0.0"</w:t>
+      </w:r>
+    </w:p>
+    <w:p>
+      <w:r>
+        <w:t>Explanation: "Good evening everyone. So finally tennis has begun. And we will start with qualification, of course. Draxl is a young talented tennis player. Finally he got the opportunity to play at the ATP tournament, on his native hard for the Canadian, I must prove himself. But Oliveira is already 25 and this is an extremely weak tennis player.On hard he is very bad 18 defeats in 23 matches of the last. In this tournament he has nothing to catch, even in qualifying. Oliveira last played on hard in March"</w:t>
+      </w:r>
+    </w:p>
+    <w:p>
+      <w:r>
+        <w:br/>
+      </w:r>
+    </w:p>
+    <w:p>
+      <w:r>
+        <w:t>Outcome: "Handicap1 by games (-3.5)"</w:t>
+      </w:r>
+    </w:p>
+    <w:p>
+      <w:r>
+        <w:t>Odds: "1.82"</w:t>
+      </w:r>
+    </w:p>
+    <w:p>
+      <w:r>
+        <w:t>ExpertProfit%: "0.0"</w:t>
+      </w:r>
+    </w:p>
+    <w:p>
+      <w:r>
+        <w:t>Explanation: "Draxl and Oliveira meet in the Delray Beach quarter.The Canadian is a rising star.At exhibitions last year he looked great, beat Karatsev, Popko, Lorenzi.Well served guy.Oliveira is a typical ground worm, does not reach 50% either on hard or in the hall, plays outside the ground very rarely, and cuts are adequate only in pairs recently.I think the Canadian will pass Gonzalo lightly here, for that pace will be very difficult."</w:t>
+      </w:r>
+    </w:p>
+    <w:p>
+      <w:r>
+        <w:br/>
+      </w:r>
+    </w:p>
+    <w:p>
+      <w:r>
+        <w:br/>
+      </w:r>
+      <w:r>
+        <w:rPr>
+          <w:b/>
+        </w:rPr>
+        <w:t>Conclusion: Draxl L scored 41.53064 and Oliveira G scored -50.7</w:t>
+        <w:br/>
+        <w:t>Draxl L has a strong lead in points and shows a good overall form. Taking this into consideration, Draxl L is favourite here</w:t>
+      </w:r>
+    </w:p>
+    <w:p>
+      <w:r>
+        <w:br/>
+        <w:br/>
+        <w:br/>
+      </w:r>
+    </w:p>
+    <w:p>
+      <w:pPr>
+        <w:pStyle w:val="Title"/>
+      </w:pPr>
+      <w:r>
+        <w:t>Harrison Chris (1.65) vs Barrios Vera MT (2.25)</w:t>
+      </w:r>
+    </w:p>
+    <w:p>
+      <w:pPr>
+        <w:pStyle w:val="Title"/>
+      </w:pPr>
+      <w:r>
+        <w:t>Tennis. ATP 250.  Delray Beach, USA. Singles. Qualification. 1st round</w:t>
+      </w:r>
+    </w:p>
+    <w:p>
+      <w:pPr>
+        <w:pStyle w:val="Title"/>
+      </w:pPr>
+      <w:r>
+        <w:t>18:30</w:t>
+        <w:br/>
+      </w:r>
+    </w:p>
+    <w:p>
+      <w:r>
+        <w:t>Name: Chris Harrison</w:t>
+      </w:r>
+    </w:p>
+    <w:p>
+      <w:r>
+        <w:t>Age: 44</w:t>
+      </w:r>
+    </w:p>
+    <w:p>
+      <w:r>
+        <w:t>Country: USA</w:t>
+      </w:r>
+    </w:p>
+    <w:p>
+      <w:r>
+        <w:t>Ranking: None</w:t>
+      </w:r>
+    </w:p>
+    <w:p>
+      <w:r>
+        <w:t>RankingPeak: None</w:t>
+      </w:r>
+    </w:p>
+    <w:p>
+      <w:r>
+        <w:t>Points: None</w:t>
+      </w:r>
+    </w:p>
+    <w:p>
+      <w:r>
+        <w:t>PrizeMoney: None</w:t>
+      </w:r>
+    </w:p>
+    <w:p>
+      <w:r>
+        <w:t>TotalMatches: 5</w:t>
+      </w:r>
+    </w:p>
+    <w:p>
+      <w:r>
+        <w:t>Winrate%: 0.0</w:t>
+      </w:r>
+    </w:p>
+    <w:p>
+      <w:r>
+        <w:t>Bets tendency on winner - Harrison Chris: 0.0</w:t>
+        <w:br/>
+      </w:r>
+    </w:p>
+    <w:p>
+      <w:r>
+        <w:t>Name: Marcelo Tomas Barrios Vera</w:t>
+      </w:r>
+    </w:p>
+    <w:p>
+      <w:r>
+        <w:t>Age: 23</w:t>
+      </w:r>
+    </w:p>
+    <w:p>
+      <w:r>
+        <w:t>Country: Chile</w:t>
+      </w:r>
+    </w:p>
+    <w:p>
+      <w:r>
+        <w:t>Ranking: 254</w:t>
+      </w:r>
+    </w:p>
+    <w:p>
+      <w:r>
+        <w:t>RankingPeak: 254</w:t>
+      </w:r>
+    </w:p>
+    <w:p>
+      <w:r>
+        <w:t>Points: 218</w:t>
+      </w:r>
+    </w:p>
+    <w:p>
+      <w:r>
+        <w:t>PrizeMoney: 114013</w:t>
+      </w:r>
+    </w:p>
+    <w:p>
+      <w:r>
+        <w:t>TotalMatches: 334</w:t>
+      </w:r>
+    </w:p>
+    <w:p>
+      <w:r>
+        <w:t>Winrate%: 64.67</w:t>
+      </w:r>
+    </w:p>
+    <w:p>
+      <w:r>
+        <w:t>Bets tendency on winner - Barrios Vera MT: 231.0</w:t>
+        <w:br/>
+      </w:r>
+    </w:p>
+    <w:p>
+      <w:r>
+        <w:t>Bets tendency on total over: 0.0</w:t>
+      </w:r>
+    </w:p>
+    <w:p>
+      <w:r>
+        <w:t>Bets tendency on total under: 0.0</w:t>
+      </w:r>
+    </w:p>
+    <w:p>
+      <w:r>
+        <w:rPr>
+          <w:b/>
+        </w:rPr>
+        <w:t>Top Betting Tips:</w:t>
+      </w:r>
+    </w:p>
+    <w:p>
+      <w:r>
+        <w:t>Outcome: "Total by games over (23)"</w:t>
+      </w:r>
+    </w:p>
+    <w:p>
+      <w:r>
+        <w:t>Odds: "2.09"</w:t>
+      </w:r>
+    </w:p>
+    <w:p>
+      <w:r>
+        <w:t>ExpertProfit%: "0.0"</w:t>
+      </w:r>
+    </w:p>
+    <w:p>
+      <w:r>
+        <w:t>Explanation: "Well, friends, a new tennis season is starting, I feel that it will be as dirty and unpredictable as possible, but we have no choice but to get involved in this business.Harrison and Barrios Vera play in Delray Beach, America.Christian loved it at the end of last season.Beat Aragon, Meiyu, Dougaz, Chappell.It was evident that he was playing with a fierce mood.In places it was unstable, but if you add stability when playing it, and you will be"</w:t>
+      </w:r>
+    </w:p>
+    <w:p>
+      <w:r>
+        <w:br/>
+      </w:r>
+    </w:p>
+    <w:p>
+      <w:r>
+        <w:t>Outcome: "WINNER 2"</w:t>
+      </w:r>
+    </w:p>
+    <w:p>
+      <w:r>
+        <w:t>Odds: "2.05"</w:t>
+      </w:r>
+    </w:p>
+    <w:p>
+      <w:r>
+        <w:t>ExpertProfit%: "0.0"</w:t>
+      </w:r>
+    </w:p>
+    <w:p>
+      <w:r>
+        <w:t>Explanation: "Barrios is understandably not a hard-surface player and is not very confident on such surfaces.But starting from his today's opponent and the opportunity to play in the main draw of the prestigious tournament, I think that he is quite capable of playing well today.Harrison has not shown that confident game for a long time, which was inherent in him two years ago.And he plays jumping from one cover to another.I think Barrios is able to play confidently here."</w:t>
+      </w:r>
+    </w:p>
+    <w:p>
+      <w:r>
+        <w:br/>
+      </w:r>
+    </w:p>
+    <w:p>
+      <w:r>
+        <w:br/>
+      </w:r>
+      <w:r>
+        <w:rPr>
+          <w:b/>
+        </w:rPr>
+        <w:t>Conclusion: Harrison Chris scored -30.8 and Barrios Vera MT scored 84.83286</w:t>
+        <w:br/>
+        <w:t>Barrios Vera MT is dominating over Harrison Chris. His recent statistics and past results are showing that Harrison Chris is in a good shape. Hence, Harrison Chris has more chances to win here</w:t>
       </w:r>
     </w:p>
     <w:p>

</xml_diff>